<commit_message>
chore: add images and convert .doc file to .md
</commit_message>
<xml_diff>
--- a/01. BigO/BigO.docx
+++ b/01. BigO/BigO.docx
@@ -1,6 +1,6 @@
 
 <file path=word/document.xml><?xml version="1.0" encoding="utf-8"?>
-<w:document xmlns:wpc="http://schemas.microsoft.com/office/word/2010/wordprocessingCanvas" xmlns:cx="http://schemas.microsoft.com/office/drawing/2014/chartex" xmlns:cx1="http://schemas.microsoft.com/office/drawing/2015/9/8/chartex" xmlns:cx2="http://schemas.microsoft.com/office/drawing/2015/10/21/chartex" xmlns:cx3="http://schemas.microsoft.com/office/drawing/2016/5/9/chartex" xmlns:cx4="http://schemas.microsoft.com/office/drawing/2016/5/10/chartex" xmlns:cx5="http://schemas.microsoft.com/office/drawing/2016/5/11/chartex" xmlns:cx6="http://schemas.microsoft.com/office/drawing/2016/5/12/chartex" xmlns:cx7="http://schemas.microsoft.com/office/drawing/2016/5/13/chartex" xmlns:cx8="http://schemas.microsoft.com/office/drawing/2016/5/14/chartex" xmlns:mc="http://schemas.openxmlformats.org/markup-compatibility/2006" xmlns:aink="http://schemas.microsoft.com/office/drawing/2016/ink" xmlns:am3d="http://schemas.microsoft.com/office/drawing/2017/model3d" xmlns:o="urn:schemas-microsoft-com:office:office" xmlns:r="http://schemas.openxmlformats.org/officeDocument/2006/relationships" xmlns:m="http://schemas.openxmlformats.org/officeDocument/2006/math" xmlns:v="urn:schemas-microsoft-com:vml" xmlns:wp14="http://schemas.microsoft.com/office/word/2010/wordprocessingDrawing" xmlns:wp="http://schemas.openxmlformats.org/drawingml/2006/wordprocessingDrawing" xmlns:w10="urn:schemas-microsoft-com:office:word" xmlns:w="http://schemas.openxmlformats.org/wordprocessingml/2006/main" xmlns:w14="http://schemas.microsoft.com/office/word/2010/wordml" xmlns:w15="http://schemas.microsoft.com/office/word/2012/wordml" xmlns:w16cex="http://schemas.microsoft.com/office/word/2018/wordml/cex" xmlns:w16cid="http://schemas.microsoft.com/office/word/2016/wordml/cid" xmlns:w16="http://schemas.microsoft.com/office/word/2018/wordml" xmlns:w16sdtdh="http://schemas.microsoft.com/office/word/2020/wordml/sdtdatahash" xmlns:w16se="http://schemas.microsoft.com/office/word/2015/wordml/symex" xmlns:wpg="http://schemas.microsoft.com/office/word/2010/wordprocessingGroup" xmlns:wpi="http://schemas.microsoft.com/office/word/2010/wordprocessingInk" xmlns:wne="http://schemas.microsoft.com/office/word/2006/wordml" xmlns:wps="http://schemas.microsoft.com/office/word/2010/wordprocessingShape" mc:Ignorable="w14 w15 w16se w16cid w16 w16cex w16sdtdh wp14">
+<w:document xmlns:wpc="http://schemas.microsoft.com/office/word/2010/wordprocessingCanvas" xmlns:cx="http://schemas.microsoft.com/office/drawing/2014/chartex" xmlns:cx1="http://schemas.microsoft.com/office/drawing/2015/9/8/chartex" xmlns:cx2="http://schemas.microsoft.com/office/drawing/2015/10/21/chartex" xmlns:cx3="http://schemas.microsoft.com/office/drawing/2016/5/9/chartex" xmlns:cx4="http://schemas.microsoft.com/office/drawing/2016/5/10/chartex" xmlns:cx5="http://schemas.microsoft.com/office/drawing/2016/5/11/chartex" xmlns:cx6="http://schemas.microsoft.com/office/drawing/2016/5/12/chartex" xmlns:cx7="http://schemas.microsoft.com/office/drawing/2016/5/13/chartex" xmlns:cx8="http://schemas.microsoft.com/office/drawing/2016/5/14/chartex" xmlns:mc="http://schemas.openxmlformats.org/markup-compatibility/2006" xmlns:aink="http://schemas.microsoft.com/office/drawing/2016/ink" xmlns:am3d="http://schemas.microsoft.com/office/drawing/2017/model3d" xmlns:o="urn:schemas-microsoft-com:office:office" xmlns:oel="http://schemas.microsoft.com/office/2019/extlst" xmlns:r="http://schemas.openxmlformats.org/officeDocument/2006/relationships" xmlns:m="http://schemas.openxmlformats.org/officeDocument/2006/math" xmlns:v="urn:schemas-microsoft-com:vml" xmlns:wp14="http://schemas.microsoft.com/office/word/2010/wordprocessingDrawing" xmlns:wp="http://schemas.openxmlformats.org/drawingml/2006/wordprocessingDrawing" xmlns:w10="urn:schemas-microsoft-com:office:word" xmlns:w="http://schemas.openxmlformats.org/wordprocessingml/2006/main" xmlns:w14="http://schemas.microsoft.com/office/word/2010/wordml" xmlns:w15="http://schemas.microsoft.com/office/word/2012/wordml" xmlns:w16cex="http://schemas.microsoft.com/office/word/2018/wordml/cex" xmlns:w16cid="http://schemas.microsoft.com/office/word/2016/wordml/cid" xmlns:w16="http://schemas.microsoft.com/office/word/2018/wordml" xmlns:w16du="http://schemas.microsoft.com/office/word/2023/wordml/word16du" xmlns:w16sdtdh="http://schemas.microsoft.com/office/word/2020/wordml/sdtdatahash" xmlns:w16se="http://schemas.microsoft.com/office/word/2015/wordml/symex" xmlns:wpg="http://schemas.microsoft.com/office/word/2010/wordprocessingGroup" xmlns:wpi="http://schemas.microsoft.com/office/word/2010/wordprocessingInk" xmlns:wne="http://schemas.microsoft.com/office/word/2006/wordml" xmlns:wps="http://schemas.microsoft.com/office/word/2010/wordprocessingShape" mc:Ignorable="w14 w15 w16se w16cid w16 w16cex w16sdtdh w16du wp14">
   <w:body>
     <w:p>
       <w:pPr>
@@ -512,8 +512,13 @@
       <w:pPr>
         <w:pStyle w:val="Heading2"/>
       </w:pPr>
-      <w:r>
-        <w:t>O(1)</w:t>
+      <w:proofErr w:type="gramStart"/>
+      <w:r>
+        <w:t>O(</w:t>
+      </w:r>
+      <w:proofErr w:type="gramEnd"/>
+      <w:r>
+        <w:t>1)</w:t>
       </w:r>
     </w:p>
     <w:p>
@@ -604,7 +609,98 @@
         <w:t xml:space="preserve">- </w:t>
       </w:r>
       <w:r>
-        <w:t>A function that logs the first item of an array always performs a single operation, no matter the size of the array.</w:t>
+        <w:t xml:space="preserve">A function that logs the first item of an array always performs a single operation, no matter the size </w:t>
+      </w:r>
+      <w:r>
+        <w:tab/>
+      </w:r>
+      <w:r>
+        <w:tab/>
+      </w:r>
+      <w:r>
+        <w:tab/>
+      </w:r>
+      <w:r>
+        <w:tab/>
+      </w:r>
+      <w:r>
+        <w:tab/>
+      </w:r>
+      <w:r>
+        <w:tab/>
+        <w:t>q</w:t>
+      </w:r>
+      <w:r>
+        <w:tab/>
+      </w:r>
+      <w:r>
+        <w:tab/>
+      </w:r>
+      <w:r>
+        <w:tab/>
+      </w:r>
+      <w:r>
+        <w:tab/>
+      </w:r>
+      <w:r>
+        <w:tab/>
+      </w:r>
+      <w:r>
+        <w:tab/>
+      </w:r>
+      <w:r>
+        <w:tab/>
+      </w:r>
+      <w:r>
+        <w:tab/>
+      </w:r>
+      <w:r>
+        <w:tab/>
+      </w:r>
+      <w:r>
+        <w:tab/>
+      </w:r>
+      <w:r>
+        <w:tab/>
+      </w:r>
+      <w:r>
+        <w:tab/>
+      </w:r>
+      <w:r>
+        <w:tab/>
+      </w:r>
+      <w:r>
+        <w:tab/>
+      </w:r>
+      <w:r>
+        <w:tab/>
+      </w:r>
+      <w:r>
+        <w:tab/>
+      </w:r>
+      <w:r>
+        <w:tab/>
+      </w:r>
+      <w:r>
+        <w:tab/>
+      </w:r>
+      <w:r>
+        <w:tab/>
+      </w:r>
+      <w:r>
+        <w:tab/>
+      </w:r>
+      <w:r>
+        <w:tab/>
+      </w:r>
+      <w:r>
+        <w:tab/>
+      </w:r>
+      <w:r>
+        <w:tab/>
+      </w:r>
+      <w:r>
+        <w:tab/>
       </w:r>
     </w:p>
     <w:p>
@@ -684,7 +780,23 @@
     <w:p>
       <w:r>
         <w:tab/>
-        <w:t>- O(1) is a flat line on the graph — the number of operations does not grow with input size. Even if the function performs a fixed number of operations (e.g., 2 or 3), it's still O(1).</w:t>
+        <w:t xml:space="preserve">- </w:t>
+      </w:r>
+      <w:proofErr w:type="gramStart"/>
+      <w:r>
+        <w:t>O(</w:t>
+      </w:r>
+      <w:proofErr w:type="gramEnd"/>
+      <w:r>
+        <w:t xml:space="preserve">1) is a flat line on the graph — the number of operations does not grow with input size. Even if the function performs a fixed number of operations (e.g., 2 or 3), it's still </w:t>
+      </w:r>
+      <w:proofErr w:type="gramStart"/>
+      <w:r>
+        <w:t>O(</w:t>
+      </w:r>
+      <w:proofErr w:type="gramEnd"/>
+      <w:r>
+        <w:t>1).</w:t>
       </w:r>
     </w:p>
     <w:p>
@@ -704,18 +816,34 @@
     <w:p>
       <w:r>
         <w:tab/>
-        <w:t>- A function with operations like O(3n) or O(3n + 5) simplifies to O(n).</w:t>
-      </w:r>
-    </w:p>
-    <w:p>
-      <w:r>
-        <w:tab/>
-        <w:t>- A function with operations like O(n + 2) simplifies to O(n).</w:t>
+        <w:t xml:space="preserve">- A function with operations like O(3n) or </w:t>
+      </w:r>
+      <w:proofErr w:type="gramStart"/>
+      <w:r>
+        <w:t>O(</w:t>
+      </w:r>
+      <w:proofErr w:type="gramEnd"/>
+      <w:r>
+        <w:t>3n + 5) simplifies to O(n).</w:t>
       </w:r>
     </w:p>
     <w:p>
       <w:r>
         <w:lastRenderedPageBreak/>
+        <w:tab/>
+        <w:t xml:space="preserve">- A function with operations like </w:t>
+      </w:r>
+      <w:proofErr w:type="gramStart"/>
+      <w:r>
+        <w:t>O(</w:t>
+      </w:r>
+      <w:proofErr w:type="gramEnd"/>
+      <w:r>
+        <w:t>n + 2) simplifies to O(n).</w:t>
+      </w:r>
+    </w:p>
+    <w:p>
+      <w:r>
         <w:tab/>
         <w:t>- Why? Because Big O is about the growth rate of a function as the input grows. Constant factors and smaller terms become irrelevant for large inputs.</w:t>
       </w:r>
@@ -749,7 +877,15 @@
         </w:numPr>
       </w:pPr>
       <w:r>
-        <w:t>Best case: Nemo is the first item → the loop runs once (O(1)).</w:t>
+        <w:t>Best case: Nemo is the first item → the loop runs once (</w:t>
+      </w:r>
+      <w:proofErr w:type="gramStart"/>
+      <w:r>
+        <w:t>O(</w:t>
+      </w:r>
+      <w:proofErr w:type="gramEnd"/>
+      <w:r>
+        <w:t>1)).</w:t>
       </w:r>
     </w:p>
     <w:p>
@@ -852,13 +988,29 @@
     <w:p>
       <w:r>
         <w:tab/>
-        <w:t>- Addition of complexities happens when loops are independent (e.g., O(n + m)).</w:t>
-      </w:r>
-    </w:p>
-    <w:p>
-      <w:r>
-        <w:tab/>
-        <w:t>- Multiplication of complexities happens when loops are nested (e.g., O(n * m)).</w:t>
+        <w:t xml:space="preserve">- Addition of complexities happens when loops are independent (e.g., </w:t>
+      </w:r>
+      <w:proofErr w:type="gramStart"/>
+      <w:r>
+        <w:t>O(</w:t>
+      </w:r>
+      <w:proofErr w:type="gramEnd"/>
+      <w:r>
+        <w:t>n + m)).</w:t>
+      </w:r>
+    </w:p>
+    <w:p>
+      <w:r>
+        <w:tab/>
+        <w:t xml:space="preserve">- Multiplication of complexities happens when loops are nested (e.g., </w:t>
+      </w:r>
+      <w:proofErr w:type="gramStart"/>
+      <w:r>
+        <w:t>O(</w:t>
+      </w:r>
+      <w:proofErr w:type="gramEnd"/>
+      <w:r>
+        <w:t>n * m)).</w:t>
       </w:r>
     </w:p>
     <w:p>
@@ -929,6 +1081,7 @@
         </w:numPr>
       </w:pPr>
       <w:r>
+        <w:lastRenderedPageBreak/>
         <w:t>O(n) * O(n) = O(n^2), where n is the length of the array.</w:t>
       </w:r>
     </w:p>
@@ -941,7 +1094,6 @@
         </w:numPr>
       </w:pPr>
       <w:r>
-        <w:lastRenderedPageBreak/>
         <w:t>This is known as quadratic time or O(n^2).</w:t>
       </w:r>
     </w:p>
@@ -1051,8 +1203,13 @@
           <w:numId w:val="10"/>
         </w:numPr>
       </w:pPr>
-      <w:r>
-        <w:t>O(n + n^2).</w:t>
+      <w:proofErr w:type="gramStart"/>
+      <w:r>
+        <w:t>O(</w:t>
+      </w:r>
+      <w:proofErr w:type="gramEnd"/>
+      <w:r>
+        <w:t>n + n^2).</w:t>
       </w:r>
       <w:r>
         <w:t xml:space="preserve"> =&gt; </w:t>
@@ -1069,8 +1226,13 @@
           <w:numId w:val="10"/>
         </w:numPr>
       </w:pPr>
-      <w:r>
-        <w:t>O(x^2 + 3x + 1000 + x/2</w:t>
+      <w:proofErr w:type="gramStart"/>
+      <w:r>
+        <w:t>O(</w:t>
+      </w:r>
+      <w:proofErr w:type="gramEnd"/>
+      <w:r>
+        <w:t>x^2 + 3x + 1000 + x/2</w:t>
       </w:r>
       <w:r>
         <w:t xml:space="preserve">) =&gt; </w:t>
@@ -1215,7 +1377,15 @@
     <w:p>
       <w:r>
         <w:tab/>
-        <w:t xml:space="preserve">When we write code, we often have to make decisions about how much memory we’re willing to use. The goal is to find a balance between </w:t>
+        <w:t xml:space="preserve">When we write code, we often </w:t>
+      </w:r>
+      <w:proofErr w:type="gramStart"/>
+      <w:r>
+        <w:t>have to</w:t>
+      </w:r>
+      <w:proofErr w:type="gramEnd"/>
+      <w:r>
+        <w:t xml:space="preserve"> make decisions about how much memory we’re willing to use. The goal is to find a balance between </w:t>
       </w:r>
       <w:r>
         <w:rPr>
@@ -1359,7 +1529,15 @@
         <w:tab/>
       </w:r>
       <w:r>
-        <w:t>Space complexity: O(n) because the function creates an array arr whose size is proportional to the input n. As the value of n increases, the amount of memory required grows linearly.</w:t>
+        <w:t xml:space="preserve">Space complexity: O(n) because the function creates an </w:t>
+      </w:r>
+      <w:proofErr w:type="gramStart"/>
+      <w:r>
+        <w:t>array arr</w:t>
+      </w:r>
+      <w:proofErr w:type="gramEnd"/>
+      <w:r>
+        <w:t xml:space="preserve"> whose size is proportional to the input n. As the value of n increases, the amount of memory required grows linearly.</w:t>
       </w:r>
     </w:p>
     <w:p>
@@ -1367,6 +1545,9 @@
         <w:jc w:val="center"/>
       </w:pPr>
       <w:r>
+        <w:rPr>
+          <w:noProof/>
+        </w:rPr>
         <w:drawing>
           <wp:inline distT="0" distB="0" distL="0" distR="0" wp14:anchorId="28D9E983" wp14:editId="11BE0F77">
             <wp:extent cx="3396343" cy="1702664"/>
@@ -1407,9 +1588,15 @@
     <w:p>
       <w:r>
         <w:tab/>
-      </w:r>
-      <w:r>
-        <w:t>The space complexity is O(1), as the space used does not grow with the size of the input array.</w:t>
+        <w:t xml:space="preserve">The space complexity is </w:t>
+      </w:r>
+      <w:proofErr w:type="gramStart"/>
+      <w:r>
+        <w:t>O(</w:t>
+      </w:r>
+      <w:proofErr w:type="gramEnd"/>
+      <w:r>
+        <w:t>1), as the space used does not grow with the size of the input array.</w:t>
       </w:r>
     </w:p>
     <w:p>
@@ -1417,6 +1604,9 @@
         <w:jc w:val="center"/>
       </w:pPr>
       <w:r>
+        <w:rPr>
+          <w:noProof/>
+        </w:rPr>
         <w:drawing>
           <wp:inline distT="0" distB="0" distL="0" distR="0" wp14:anchorId="72ECD4B9" wp14:editId="17F927BB">
             <wp:extent cx="3741576" cy="1196463"/>
@@ -1457,8 +1647,6 @@
     <w:p>
       <w:r>
         <w:tab/>
-      </w:r>
-      <w:r>
         <w:t>The space complexity is O(n) because the recursion depth depends on n.</w:t>
       </w:r>
     </w:p>
@@ -1467,6 +1655,9 @@
         <w:jc w:val="center"/>
       </w:pPr>
       <w:r>
+        <w:rPr>
+          <w:noProof/>
+        </w:rPr>
         <w:drawing>
           <wp:inline distT="0" distB="0" distL="0" distR="0" wp14:anchorId="03040B08" wp14:editId="49A9F1B3">
             <wp:extent cx="3890710" cy="2104038"/>
@@ -1507,9 +1698,15 @@
     <w:p>
       <w:r>
         <w:tab/>
-      </w:r>
-      <w:r>
-        <w:t>The space complexity is O(1) because the algorithm only uses a constant amount of extra space.</w:t>
+        <w:t xml:space="preserve">The space complexity is </w:t>
+      </w:r>
+      <w:proofErr w:type="gramStart"/>
+      <w:r>
+        <w:t>O(</w:t>
+      </w:r>
+      <w:proofErr w:type="gramEnd"/>
+      <w:r>
+        <w:t>1) because the algorithm only uses a constant amount of extra space.</w:t>
       </w:r>
     </w:p>
     <w:p>
@@ -1523,8 +1720,6 @@
     <w:p>
       <w:r>
         <w:tab/>
-      </w:r>
-      <w:r>
         <w:t>Big-O is a standard way to evaluate the efficiency of a function or algorithm by analyzing:</w:t>
       </w:r>
     </w:p>
@@ -1537,13 +1732,7 @@
         </w:numPr>
       </w:pPr>
       <w:r>
-        <w:t>Time Complexity: How the number of operations</w:t>
-      </w:r>
-      <w:r>
-        <w:t xml:space="preserve"> </w:t>
-      </w:r>
-      <w:r>
-        <w:t>grows with the input size.</w:t>
+        <w:t>Time Complexity: How the number of operations grows with the input size.</w:t>
       </w:r>
     </w:p>
     <w:p>
@@ -1643,7 +1832,7 @@
 </file>
 
 <file path=word/endnotes.xml><?xml version="1.0" encoding="utf-8"?>
-<w:endnotes xmlns:wpc="http://schemas.microsoft.com/office/word/2010/wordprocessingCanvas" xmlns:cx="http://schemas.microsoft.com/office/drawing/2014/chartex" xmlns:cx1="http://schemas.microsoft.com/office/drawing/2015/9/8/chartex" xmlns:cx2="http://schemas.microsoft.com/office/drawing/2015/10/21/chartex" xmlns:cx3="http://schemas.microsoft.com/office/drawing/2016/5/9/chartex" xmlns:cx4="http://schemas.microsoft.com/office/drawing/2016/5/10/chartex" xmlns:cx5="http://schemas.microsoft.com/office/drawing/2016/5/11/chartex" xmlns:cx6="http://schemas.microsoft.com/office/drawing/2016/5/12/chartex" xmlns:cx7="http://schemas.microsoft.com/office/drawing/2016/5/13/chartex" xmlns:cx8="http://schemas.microsoft.com/office/drawing/2016/5/14/chartex" xmlns:mc="http://schemas.openxmlformats.org/markup-compatibility/2006" xmlns:aink="http://schemas.microsoft.com/office/drawing/2016/ink" xmlns:am3d="http://schemas.microsoft.com/office/drawing/2017/model3d" xmlns:o="urn:schemas-microsoft-com:office:office" xmlns:r="http://schemas.openxmlformats.org/officeDocument/2006/relationships" xmlns:m="http://schemas.openxmlformats.org/officeDocument/2006/math" xmlns:v="urn:schemas-microsoft-com:vml" xmlns:wp14="http://schemas.microsoft.com/office/word/2010/wordprocessingDrawing" xmlns:wp="http://schemas.openxmlformats.org/drawingml/2006/wordprocessingDrawing" xmlns:w10="urn:schemas-microsoft-com:office:word" xmlns:w="http://schemas.openxmlformats.org/wordprocessingml/2006/main" xmlns:w14="http://schemas.microsoft.com/office/word/2010/wordml" xmlns:w15="http://schemas.microsoft.com/office/word/2012/wordml" xmlns:w16cex="http://schemas.microsoft.com/office/word/2018/wordml/cex" xmlns:w16cid="http://schemas.microsoft.com/office/word/2016/wordml/cid" xmlns:w16="http://schemas.microsoft.com/office/word/2018/wordml" xmlns:w16sdtdh="http://schemas.microsoft.com/office/word/2020/wordml/sdtdatahash" xmlns:w16se="http://schemas.microsoft.com/office/word/2015/wordml/symex" xmlns:wpg="http://schemas.microsoft.com/office/word/2010/wordprocessingGroup" xmlns:wpi="http://schemas.microsoft.com/office/word/2010/wordprocessingInk" xmlns:wne="http://schemas.microsoft.com/office/word/2006/wordml" xmlns:wps="http://schemas.microsoft.com/office/word/2010/wordprocessingShape" mc:Ignorable="w14 w15 w16se w16cid w16 w16cex w16sdtdh wp14">
+<w:endnotes xmlns:wpc="http://schemas.microsoft.com/office/word/2010/wordprocessingCanvas" xmlns:cx="http://schemas.microsoft.com/office/drawing/2014/chartex" xmlns:cx1="http://schemas.microsoft.com/office/drawing/2015/9/8/chartex" xmlns:cx2="http://schemas.microsoft.com/office/drawing/2015/10/21/chartex" xmlns:cx3="http://schemas.microsoft.com/office/drawing/2016/5/9/chartex" xmlns:cx4="http://schemas.microsoft.com/office/drawing/2016/5/10/chartex" xmlns:cx5="http://schemas.microsoft.com/office/drawing/2016/5/11/chartex" xmlns:cx6="http://schemas.microsoft.com/office/drawing/2016/5/12/chartex" xmlns:cx7="http://schemas.microsoft.com/office/drawing/2016/5/13/chartex" xmlns:cx8="http://schemas.microsoft.com/office/drawing/2016/5/14/chartex" xmlns:mc="http://schemas.openxmlformats.org/markup-compatibility/2006" xmlns:aink="http://schemas.microsoft.com/office/drawing/2016/ink" xmlns:am3d="http://schemas.microsoft.com/office/drawing/2017/model3d" xmlns:o="urn:schemas-microsoft-com:office:office" xmlns:oel="http://schemas.microsoft.com/office/2019/extlst" xmlns:r="http://schemas.openxmlformats.org/officeDocument/2006/relationships" xmlns:m="http://schemas.openxmlformats.org/officeDocument/2006/math" xmlns:v="urn:schemas-microsoft-com:vml" xmlns:wp14="http://schemas.microsoft.com/office/word/2010/wordprocessingDrawing" xmlns:wp="http://schemas.openxmlformats.org/drawingml/2006/wordprocessingDrawing" xmlns:w10="urn:schemas-microsoft-com:office:word" xmlns:w="http://schemas.openxmlformats.org/wordprocessingml/2006/main" xmlns:w14="http://schemas.microsoft.com/office/word/2010/wordml" xmlns:w15="http://schemas.microsoft.com/office/word/2012/wordml" xmlns:w16cex="http://schemas.microsoft.com/office/word/2018/wordml/cex" xmlns:w16cid="http://schemas.microsoft.com/office/word/2016/wordml/cid" xmlns:w16="http://schemas.microsoft.com/office/word/2018/wordml" xmlns:w16du="http://schemas.microsoft.com/office/word/2023/wordml/word16du" xmlns:w16sdtdh="http://schemas.microsoft.com/office/word/2020/wordml/sdtdatahash" xmlns:w16se="http://schemas.microsoft.com/office/word/2015/wordml/symex" xmlns:wpg="http://schemas.microsoft.com/office/word/2010/wordprocessingGroup" xmlns:wpi="http://schemas.microsoft.com/office/word/2010/wordprocessingInk" xmlns:wne="http://schemas.microsoft.com/office/word/2006/wordml" xmlns:wps="http://schemas.microsoft.com/office/word/2010/wordprocessingShape" mc:Ignorable="w14 w15 w16se w16cid w16 w16cex w16sdtdh w16du wp14">
   <w:endnote w:type="separator" w:id="-1">
     <w:p>
       <w:pPr>
@@ -1668,7 +1857,7 @@
 </file>
 
 <file path=word/footer1.xml><?xml version="1.0" encoding="utf-8"?>
-<w:ftr xmlns:wpc="http://schemas.microsoft.com/office/word/2010/wordprocessingCanvas" xmlns:cx="http://schemas.microsoft.com/office/drawing/2014/chartex" xmlns:cx1="http://schemas.microsoft.com/office/drawing/2015/9/8/chartex" xmlns:cx2="http://schemas.microsoft.com/office/drawing/2015/10/21/chartex" xmlns:cx3="http://schemas.microsoft.com/office/drawing/2016/5/9/chartex" xmlns:cx4="http://schemas.microsoft.com/office/drawing/2016/5/10/chartex" xmlns:cx5="http://schemas.microsoft.com/office/drawing/2016/5/11/chartex" xmlns:cx6="http://schemas.microsoft.com/office/drawing/2016/5/12/chartex" xmlns:cx7="http://schemas.microsoft.com/office/drawing/2016/5/13/chartex" xmlns:cx8="http://schemas.microsoft.com/office/drawing/2016/5/14/chartex" xmlns:mc="http://schemas.openxmlformats.org/markup-compatibility/2006" xmlns:aink="http://schemas.microsoft.com/office/drawing/2016/ink" xmlns:am3d="http://schemas.microsoft.com/office/drawing/2017/model3d" xmlns:o="urn:schemas-microsoft-com:office:office" xmlns:r="http://schemas.openxmlformats.org/officeDocument/2006/relationships" xmlns:m="http://schemas.openxmlformats.org/officeDocument/2006/math" xmlns:v="urn:schemas-microsoft-com:vml" xmlns:wp14="http://schemas.microsoft.com/office/word/2010/wordprocessingDrawing" xmlns:wp="http://schemas.openxmlformats.org/drawingml/2006/wordprocessingDrawing" xmlns:w10="urn:schemas-microsoft-com:office:word" xmlns:w="http://schemas.openxmlformats.org/wordprocessingml/2006/main" xmlns:w14="http://schemas.microsoft.com/office/word/2010/wordml" xmlns:w15="http://schemas.microsoft.com/office/word/2012/wordml" xmlns:w16cex="http://schemas.microsoft.com/office/word/2018/wordml/cex" xmlns:w16cid="http://schemas.microsoft.com/office/word/2016/wordml/cid" xmlns:w16="http://schemas.microsoft.com/office/word/2018/wordml" xmlns:w16sdtdh="http://schemas.microsoft.com/office/word/2020/wordml/sdtdatahash" xmlns:w16se="http://schemas.microsoft.com/office/word/2015/wordml/symex" xmlns:wpg="http://schemas.microsoft.com/office/word/2010/wordprocessingGroup" xmlns:wpi="http://schemas.microsoft.com/office/word/2010/wordprocessingInk" xmlns:wne="http://schemas.microsoft.com/office/word/2006/wordml" xmlns:wps="http://schemas.microsoft.com/office/word/2010/wordprocessingShape" mc:Ignorable="w14 w15 w16se w16cid w16 w16cex w16sdtdh wp14">
+<w:ftr xmlns:wpc="http://schemas.microsoft.com/office/word/2010/wordprocessingCanvas" xmlns:cx="http://schemas.microsoft.com/office/drawing/2014/chartex" xmlns:cx1="http://schemas.microsoft.com/office/drawing/2015/9/8/chartex" xmlns:cx2="http://schemas.microsoft.com/office/drawing/2015/10/21/chartex" xmlns:cx3="http://schemas.microsoft.com/office/drawing/2016/5/9/chartex" xmlns:cx4="http://schemas.microsoft.com/office/drawing/2016/5/10/chartex" xmlns:cx5="http://schemas.microsoft.com/office/drawing/2016/5/11/chartex" xmlns:cx6="http://schemas.microsoft.com/office/drawing/2016/5/12/chartex" xmlns:cx7="http://schemas.microsoft.com/office/drawing/2016/5/13/chartex" xmlns:cx8="http://schemas.microsoft.com/office/drawing/2016/5/14/chartex" xmlns:mc="http://schemas.openxmlformats.org/markup-compatibility/2006" xmlns:aink="http://schemas.microsoft.com/office/drawing/2016/ink" xmlns:am3d="http://schemas.microsoft.com/office/drawing/2017/model3d" xmlns:o="urn:schemas-microsoft-com:office:office" xmlns:oel="http://schemas.microsoft.com/office/2019/extlst" xmlns:r="http://schemas.openxmlformats.org/officeDocument/2006/relationships" xmlns:m="http://schemas.openxmlformats.org/officeDocument/2006/math" xmlns:v="urn:schemas-microsoft-com:vml" xmlns:wp14="http://schemas.microsoft.com/office/word/2010/wordprocessingDrawing" xmlns:wp="http://schemas.openxmlformats.org/drawingml/2006/wordprocessingDrawing" xmlns:w10="urn:schemas-microsoft-com:office:word" xmlns:w="http://schemas.openxmlformats.org/wordprocessingml/2006/main" xmlns:w14="http://schemas.microsoft.com/office/word/2010/wordml" xmlns:w15="http://schemas.microsoft.com/office/word/2012/wordml" xmlns:w16cex="http://schemas.microsoft.com/office/word/2018/wordml/cex" xmlns:w16cid="http://schemas.microsoft.com/office/word/2016/wordml/cid" xmlns:w16="http://schemas.microsoft.com/office/word/2018/wordml" xmlns:w16du="http://schemas.microsoft.com/office/word/2023/wordml/word16du" xmlns:w16sdtdh="http://schemas.microsoft.com/office/word/2020/wordml/sdtdatahash" xmlns:w16se="http://schemas.microsoft.com/office/word/2015/wordml/symex" xmlns:wpg="http://schemas.microsoft.com/office/word/2010/wordprocessingGroup" xmlns:wpi="http://schemas.microsoft.com/office/word/2010/wordprocessingInk" xmlns:wne="http://schemas.microsoft.com/office/word/2006/wordml" xmlns:wps="http://schemas.microsoft.com/office/word/2010/wordprocessingShape" mc:Ignorable="w14 w15 w16se w16cid w16 w16cex w16sdtdh w16du wp14">
   <w:sdt>
     <w:sdtPr>
       <w:id w:val="-222293289"/>
@@ -1721,7 +1910,7 @@
 </file>
 
 <file path=word/footnotes.xml><?xml version="1.0" encoding="utf-8"?>
-<w:footnotes xmlns:wpc="http://schemas.microsoft.com/office/word/2010/wordprocessingCanvas" xmlns:cx="http://schemas.microsoft.com/office/drawing/2014/chartex" xmlns:cx1="http://schemas.microsoft.com/office/drawing/2015/9/8/chartex" xmlns:cx2="http://schemas.microsoft.com/office/drawing/2015/10/21/chartex" xmlns:cx3="http://schemas.microsoft.com/office/drawing/2016/5/9/chartex" xmlns:cx4="http://schemas.microsoft.com/office/drawing/2016/5/10/chartex" xmlns:cx5="http://schemas.microsoft.com/office/drawing/2016/5/11/chartex" xmlns:cx6="http://schemas.microsoft.com/office/drawing/2016/5/12/chartex" xmlns:cx7="http://schemas.microsoft.com/office/drawing/2016/5/13/chartex" xmlns:cx8="http://schemas.microsoft.com/office/drawing/2016/5/14/chartex" xmlns:mc="http://schemas.openxmlformats.org/markup-compatibility/2006" xmlns:aink="http://schemas.microsoft.com/office/drawing/2016/ink" xmlns:am3d="http://schemas.microsoft.com/office/drawing/2017/model3d" xmlns:o="urn:schemas-microsoft-com:office:office" xmlns:r="http://schemas.openxmlformats.org/officeDocument/2006/relationships" xmlns:m="http://schemas.openxmlformats.org/officeDocument/2006/math" xmlns:v="urn:schemas-microsoft-com:vml" xmlns:wp14="http://schemas.microsoft.com/office/word/2010/wordprocessingDrawing" xmlns:wp="http://schemas.openxmlformats.org/drawingml/2006/wordprocessingDrawing" xmlns:w10="urn:schemas-microsoft-com:office:word" xmlns:w="http://schemas.openxmlformats.org/wordprocessingml/2006/main" xmlns:w14="http://schemas.microsoft.com/office/word/2010/wordml" xmlns:w15="http://schemas.microsoft.com/office/word/2012/wordml" xmlns:w16cex="http://schemas.microsoft.com/office/word/2018/wordml/cex" xmlns:w16cid="http://schemas.microsoft.com/office/word/2016/wordml/cid" xmlns:w16="http://schemas.microsoft.com/office/word/2018/wordml" xmlns:w16sdtdh="http://schemas.microsoft.com/office/word/2020/wordml/sdtdatahash" xmlns:w16se="http://schemas.microsoft.com/office/word/2015/wordml/symex" xmlns:wpg="http://schemas.microsoft.com/office/word/2010/wordprocessingGroup" xmlns:wpi="http://schemas.microsoft.com/office/word/2010/wordprocessingInk" xmlns:wne="http://schemas.microsoft.com/office/word/2006/wordml" xmlns:wps="http://schemas.microsoft.com/office/word/2010/wordprocessingShape" mc:Ignorable="w14 w15 w16se w16cid w16 w16cex w16sdtdh wp14">
+<w:footnotes xmlns:wpc="http://schemas.microsoft.com/office/word/2010/wordprocessingCanvas" xmlns:cx="http://schemas.microsoft.com/office/drawing/2014/chartex" xmlns:cx1="http://schemas.microsoft.com/office/drawing/2015/9/8/chartex" xmlns:cx2="http://schemas.microsoft.com/office/drawing/2015/10/21/chartex" xmlns:cx3="http://schemas.microsoft.com/office/drawing/2016/5/9/chartex" xmlns:cx4="http://schemas.microsoft.com/office/drawing/2016/5/10/chartex" xmlns:cx5="http://schemas.microsoft.com/office/drawing/2016/5/11/chartex" xmlns:cx6="http://schemas.microsoft.com/office/drawing/2016/5/12/chartex" xmlns:cx7="http://schemas.microsoft.com/office/drawing/2016/5/13/chartex" xmlns:cx8="http://schemas.microsoft.com/office/drawing/2016/5/14/chartex" xmlns:mc="http://schemas.openxmlformats.org/markup-compatibility/2006" xmlns:aink="http://schemas.microsoft.com/office/drawing/2016/ink" xmlns:am3d="http://schemas.microsoft.com/office/drawing/2017/model3d" xmlns:o="urn:schemas-microsoft-com:office:office" xmlns:oel="http://schemas.microsoft.com/office/2019/extlst" xmlns:r="http://schemas.openxmlformats.org/officeDocument/2006/relationships" xmlns:m="http://schemas.openxmlformats.org/officeDocument/2006/math" xmlns:v="urn:schemas-microsoft-com:vml" xmlns:wp14="http://schemas.microsoft.com/office/word/2010/wordprocessingDrawing" xmlns:wp="http://schemas.openxmlformats.org/drawingml/2006/wordprocessingDrawing" xmlns:w10="urn:schemas-microsoft-com:office:word" xmlns:w="http://schemas.openxmlformats.org/wordprocessingml/2006/main" xmlns:w14="http://schemas.microsoft.com/office/word/2010/wordml" xmlns:w15="http://schemas.microsoft.com/office/word/2012/wordml" xmlns:w16cex="http://schemas.microsoft.com/office/word/2018/wordml/cex" xmlns:w16cid="http://schemas.microsoft.com/office/word/2016/wordml/cid" xmlns:w16="http://schemas.microsoft.com/office/word/2018/wordml" xmlns:w16du="http://schemas.microsoft.com/office/word/2023/wordml/word16du" xmlns:w16sdtdh="http://schemas.microsoft.com/office/word/2020/wordml/sdtdatahash" xmlns:w16se="http://schemas.microsoft.com/office/word/2015/wordml/symex" xmlns:wpg="http://schemas.microsoft.com/office/word/2010/wordprocessingGroup" xmlns:wpi="http://schemas.microsoft.com/office/word/2010/wordprocessingInk" xmlns:wne="http://schemas.microsoft.com/office/word/2006/wordml" xmlns:wps="http://schemas.microsoft.com/office/word/2010/wordprocessingShape" mc:Ignorable="w14 w15 w16se w16cid w16 w16cex w16sdtdh w16du wp14">
   <w:footnote w:type="separator" w:id="-1">
     <w:p>
       <w:pPr>
@@ -1746,7 +1935,7 @@
 </file>
 
 <file path=word/numbering.xml><?xml version="1.0" encoding="utf-8"?>
-<w:numbering xmlns:wpc="http://schemas.microsoft.com/office/word/2010/wordprocessingCanvas" xmlns:cx="http://schemas.microsoft.com/office/drawing/2014/chartex" xmlns:cx1="http://schemas.microsoft.com/office/drawing/2015/9/8/chartex" xmlns:cx2="http://schemas.microsoft.com/office/drawing/2015/10/21/chartex" xmlns:cx3="http://schemas.microsoft.com/office/drawing/2016/5/9/chartex" xmlns:cx4="http://schemas.microsoft.com/office/drawing/2016/5/10/chartex" xmlns:cx5="http://schemas.microsoft.com/office/drawing/2016/5/11/chartex" xmlns:cx6="http://schemas.microsoft.com/office/drawing/2016/5/12/chartex" xmlns:cx7="http://schemas.microsoft.com/office/drawing/2016/5/13/chartex" xmlns:cx8="http://schemas.microsoft.com/office/drawing/2016/5/14/chartex" xmlns:mc="http://schemas.openxmlformats.org/markup-compatibility/2006" xmlns:aink="http://schemas.microsoft.com/office/drawing/2016/ink" xmlns:am3d="http://schemas.microsoft.com/office/drawing/2017/model3d" xmlns:o="urn:schemas-microsoft-com:office:office" xmlns:r="http://schemas.openxmlformats.org/officeDocument/2006/relationships" xmlns:m="http://schemas.openxmlformats.org/officeDocument/2006/math" xmlns:v="urn:schemas-microsoft-com:vml" xmlns:wp14="http://schemas.microsoft.com/office/word/2010/wordprocessingDrawing" xmlns:wp="http://schemas.openxmlformats.org/drawingml/2006/wordprocessingDrawing" xmlns:w10="urn:schemas-microsoft-com:office:word" xmlns:w="http://schemas.openxmlformats.org/wordprocessingml/2006/main" xmlns:w14="http://schemas.microsoft.com/office/word/2010/wordml" xmlns:w15="http://schemas.microsoft.com/office/word/2012/wordml" xmlns:w16cex="http://schemas.microsoft.com/office/word/2018/wordml/cex" xmlns:w16cid="http://schemas.microsoft.com/office/word/2016/wordml/cid" xmlns:w16="http://schemas.microsoft.com/office/word/2018/wordml" xmlns:w16sdtdh="http://schemas.microsoft.com/office/word/2020/wordml/sdtdatahash" xmlns:w16se="http://schemas.microsoft.com/office/word/2015/wordml/symex" xmlns:wpg="http://schemas.microsoft.com/office/word/2010/wordprocessingGroup" xmlns:wpi="http://schemas.microsoft.com/office/word/2010/wordprocessingInk" xmlns:wne="http://schemas.microsoft.com/office/word/2006/wordml" xmlns:wps="http://schemas.microsoft.com/office/word/2010/wordprocessingShape" mc:Ignorable="w14 w15 w16se w16cid w16 w16cex w16sdtdh wp14">
+<w:numbering xmlns:wpc="http://schemas.microsoft.com/office/word/2010/wordprocessingCanvas" xmlns:cx="http://schemas.microsoft.com/office/drawing/2014/chartex" xmlns:cx1="http://schemas.microsoft.com/office/drawing/2015/9/8/chartex" xmlns:cx2="http://schemas.microsoft.com/office/drawing/2015/10/21/chartex" xmlns:cx3="http://schemas.microsoft.com/office/drawing/2016/5/9/chartex" xmlns:cx4="http://schemas.microsoft.com/office/drawing/2016/5/10/chartex" xmlns:cx5="http://schemas.microsoft.com/office/drawing/2016/5/11/chartex" xmlns:cx6="http://schemas.microsoft.com/office/drawing/2016/5/12/chartex" xmlns:cx7="http://schemas.microsoft.com/office/drawing/2016/5/13/chartex" xmlns:cx8="http://schemas.microsoft.com/office/drawing/2016/5/14/chartex" xmlns:mc="http://schemas.openxmlformats.org/markup-compatibility/2006" xmlns:aink="http://schemas.microsoft.com/office/drawing/2016/ink" xmlns:am3d="http://schemas.microsoft.com/office/drawing/2017/model3d" xmlns:o="urn:schemas-microsoft-com:office:office" xmlns:oel="http://schemas.microsoft.com/office/2019/extlst" xmlns:r="http://schemas.openxmlformats.org/officeDocument/2006/relationships" xmlns:m="http://schemas.openxmlformats.org/officeDocument/2006/math" xmlns:v="urn:schemas-microsoft-com:vml" xmlns:wp14="http://schemas.microsoft.com/office/word/2010/wordprocessingDrawing" xmlns:wp="http://schemas.openxmlformats.org/drawingml/2006/wordprocessingDrawing" xmlns:w10="urn:schemas-microsoft-com:office:word" xmlns:w="http://schemas.openxmlformats.org/wordprocessingml/2006/main" xmlns:w14="http://schemas.microsoft.com/office/word/2010/wordml" xmlns:w15="http://schemas.microsoft.com/office/word/2012/wordml" xmlns:w16cex="http://schemas.microsoft.com/office/word/2018/wordml/cex" xmlns:w16cid="http://schemas.microsoft.com/office/word/2016/wordml/cid" xmlns:w16="http://schemas.microsoft.com/office/word/2018/wordml" xmlns:w16du="http://schemas.microsoft.com/office/word/2023/wordml/word16du" xmlns:w16sdtdh="http://schemas.microsoft.com/office/word/2020/wordml/sdtdatahash" xmlns:w16se="http://schemas.microsoft.com/office/word/2015/wordml/symex" xmlns:wpg="http://schemas.microsoft.com/office/word/2010/wordprocessingGroup" xmlns:wpi="http://schemas.microsoft.com/office/word/2010/wordprocessingInk" xmlns:wne="http://schemas.microsoft.com/office/word/2006/wordml" xmlns:wps="http://schemas.microsoft.com/office/word/2010/wordprocessingShape" mc:Ignorable="w14 w15 w16se w16cid w16 w16cex w16sdtdh w16du wp14">
   <w:abstractNum w:abstractNumId="0" w15:restartNumberingAfterBreak="0">
     <w:nsid w:val="025E6BFC"/>
     <w:multiLevelType w:val="hybridMultilevel"/>
@@ -3303,56 +3492,56 @@
       </w:rPr>
     </w:lvl>
   </w:abstractNum>
-  <w:num w:numId="1">
+  <w:num w:numId="1" w16cid:durableId="861669392">
     <w:abstractNumId w:val="1"/>
   </w:num>
-  <w:num w:numId="2">
+  <w:num w:numId="2" w16cid:durableId="5181143">
     <w:abstractNumId w:val="8"/>
   </w:num>
-  <w:num w:numId="3">
+  <w:num w:numId="3" w16cid:durableId="1067846399">
     <w:abstractNumId w:val="5"/>
   </w:num>
-  <w:num w:numId="4">
+  <w:num w:numId="4" w16cid:durableId="1828087573">
     <w:abstractNumId w:val="8"/>
   </w:num>
-  <w:num w:numId="5">
+  <w:num w:numId="5" w16cid:durableId="1628272183">
     <w:abstractNumId w:val="3"/>
   </w:num>
-  <w:num w:numId="6">
+  <w:num w:numId="6" w16cid:durableId="1621300547">
     <w:abstractNumId w:val="10"/>
   </w:num>
-  <w:num w:numId="7">
+  <w:num w:numId="7" w16cid:durableId="855383667">
     <w:abstractNumId w:val="4"/>
   </w:num>
-  <w:num w:numId="8">
+  <w:num w:numId="8" w16cid:durableId="2044165710">
     <w:abstractNumId w:val="7"/>
   </w:num>
-  <w:num w:numId="9">
+  <w:num w:numId="9" w16cid:durableId="1267494077">
     <w:abstractNumId w:val="12"/>
   </w:num>
-  <w:num w:numId="10">
+  <w:num w:numId="10" w16cid:durableId="768743001">
     <w:abstractNumId w:val="6"/>
   </w:num>
-  <w:num w:numId="11">
+  <w:num w:numId="11" w16cid:durableId="1330015694">
     <w:abstractNumId w:val="2"/>
   </w:num>
-  <w:num w:numId="12">
+  <w:num w:numId="12" w16cid:durableId="433329805">
     <w:abstractNumId w:val="11"/>
   </w:num>
-  <w:num w:numId="13">
+  <w:num w:numId="13" w16cid:durableId="511799765">
     <w:abstractNumId w:val="9"/>
   </w:num>
-  <w:num w:numId="14">
+  <w:num w:numId="14" w16cid:durableId="593243133">
     <w:abstractNumId w:val="0"/>
   </w:num>
-  <w:num w:numId="15">
+  <w:num w:numId="15" w16cid:durableId="1641613755">
     <w:abstractNumId w:val="13"/>
   </w:num>
 </w:numbering>
 </file>
 
 <file path=word/styles.xml><?xml version="1.0" encoding="utf-8"?>
-<w:styles xmlns:mc="http://schemas.openxmlformats.org/markup-compatibility/2006" xmlns:r="http://schemas.openxmlformats.org/officeDocument/2006/relationships" xmlns:w="http://schemas.openxmlformats.org/wordprocessingml/2006/main" xmlns:w14="http://schemas.microsoft.com/office/word/2010/wordml" xmlns:w15="http://schemas.microsoft.com/office/word/2012/wordml" xmlns:w16cex="http://schemas.microsoft.com/office/word/2018/wordml/cex" xmlns:w16cid="http://schemas.microsoft.com/office/word/2016/wordml/cid" xmlns:w16="http://schemas.microsoft.com/office/word/2018/wordml" xmlns:w16sdtdh="http://schemas.microsoft.com/office/word/2020/wordml/sdtdatahash" xmlns:w16se="http://schemas.microsoft.com/office/word/2015/wordml/symex" mc:Ignorable="w14 w15 w16se w16cid w16 w16cex w16sdtdh">
+<w:styles xmlns:mc="http://schemas.openxmlformats.org/markup-compatibility/2006" xmlns:r="http://schemas.openxmlformats.org/officeDocument/2006/relationships" xmlns:w="http://schemas.openxmlformats.org/wordprocessingml/2006/main" xmlns:w14="http://schemas.microsoft.com/office/word/2010/wordml" xmlns:w15="http://schemas.microsoft.com/office/word/2012/wordml" xmlns:w16cex="http://schemas.microsoft.com/office/word/2018/wordml/cex" xmlns:w16cid="http://schemas.microsoft.com/office/word/2016/wordml/cid" xmlns:w16="http://schemas.microsoft.com/office/word/2018/wordml" xmlns:w16du="http://schemas.microsoft.com/office/word/2023/wordml/word16du" xmlns:w16sdtdh="http://schemas.microsoft.com/office/word/2020/wordml/sdtdatahash" xmlns:w16se="http://schemas.microsoft.com/office/word/2015/wordml/symex" mc:Ignorable="w14 w15 w16se w16cid w16 w16cex w16sdtdh w16du">
   <w:docDefaults>
     <w:rPrDefault>
       <w:rPr>

</xml_diff>